<commit_message>
Adding New Proposal Template
</commit_message>
<xml_diff>
--- a/TUGAS AKHIR.docx
+++ b/TUGAS AKHIR.docx
@@ -2373,6 +2373,8 @@
         <w:spacing w:after="0" w:line="240" w:lineRule="auto"/>
         <w:rPr>
           <w:rFonts w:ascii="Trebuchet MS" w:hAnsi="Trebuchet MS" w:cs="Times New Roman"/>
+          <w:b/>
+          <w:bCs/>
           <w:sz w:val="28"/>
           <w:szCs w:val="28"/>
         </w:rPr>
@@ -2380,18 +2382,12 @@
       <w:r>
         <w:rPr>
           <w:rFonts w:ascii="Trebuchet MS" w:hAnsi="Trebuchet MS" w:cs="Times New Roman"/>
+          <w:b/>
+          <w:bCs/>
           <w:sz w:val="28"/>
           <w:szCs w:val="28"/>
         </w:rPr>
-        <w:t>FINAL PROJECT</w:t>
-      </w:r>
-      <w:r>
-        <w:rPr>
-          <w:rFonts w:ascii="Trebuchet MS" w:hAnsi="Trebuchet MS" w:cs="Times New Roman"/>
-          <w:sz w:val="28"/>
-          <w:szCs w:val="28"/>
-        </w:rPr>
-        <w:t xml:space="preserve"> – IT184802</w:t>
+        <w:t>FINAL PROJECT – IT184802</w:t>
       </w:r>
     </w:p>
     <w:p>
@@ -3744,21 +3740,8 @@
           <w:sz w:val="24"/>
           <w:szCs w:val="24"/>
         </w:rPr>
-        <w:t xml:space="preserve">Bryan Yehuda </w:t>
-      </w:r>
-      <w:proofErr w:type="spellStart"/>
-      <w:r>
-        <w:rPr>
-          <w:rFonts w:ascii="Times New Roman" w:hAnsi="Times New Roman" w:cs="Times New Roman"/>
-          <w:b/>
-          <w:bCs/>
-          <w:color w:val="000000"/>
-          <w:sz w:val="24"/>
-          <w:szCs w:val="24"/>
-        </w:rPr>
-        <w:t>Mannuel</w:t>
-      </w:r>
-      <w:proofErr w:type="spellEnd"/>
+        <w:t>Bryan Yehuda Mannuel</w:t>
+      </w:r>
     </w:p>
     <w:p>
       <w:pPr>
@@ -5355,21 +5338,8 @@
           <w:sz w:val="24"/>
           <w:szCs w:val="24"/>
         </w:rPr>
-        <w:t xml:space="preserve">Bryan Yehuda </w:t>
-      </w:r>
-      <w:proofErr w:type="spellStart"/>
-      <w:r>
-        <w:rPr>
-          <w:rFonts w:ascii="Times New Roman" w:hAnsi="Times New Roman" w:cs="Times New Roman"/>
-          <w:b/>
-          <w:bCs/>
-          <w:color w:val="000000"/>
-          <w:sz w:val="24"/>
-          <w:szCs w:val="24"/>
-        </w:rPr>
-        <w:t>Mannuel</w:t>
-      </w:r>
-      <w:proofErr w:type="spellEnd"/>
+        <w:t>Bryan Yehuda Mannuel</w:t>
+      </w:r>
     </w:p>
     <w:p>
       <w:pPr>
@@ -6143,21 +6113,8 @@
           <w:sz w:val="24"/>
           <w:szCs w:val="24"/>
         </w:rPr>
-        <w:t xml:space="preserve">Bryan Yehuda </w:t>
-      </w:r>
-      <w:proofErr w:type="spellStart"/>
-      <w:r>
-        <w:rPr>
-          <w:rFonts w:ascii="Times New Roman" w:hAnsi="Times New Roman" w:cs="Times New Roman"/>
-          <w:b/>
-          <w:bCs/>
-          <w:color w:val="000000"/>
-          <w:sz w:val="24"/>
-          <w:szCs w:val="24"/>
-        </w:rPr>
-        <w:t>Mannuel</w:t>
-      </w:r>
-      <w:proofErr w:type="spellEnd"/>
+        <w:t>Bryan Yehuda Mannuel</w:t>
+      </w:r>
     </w:p>
     <w:p>
       <w:pPr>
@@ -7448,21 +7405,8 @@
           <w:sz w:val="24"/>
           <w:szCs w:val="24"/>
         </w:rPr>
-        <w:t xml:space="preserve">Bryan Yehuda </w:t>
-      </w:r>
-      <w:proofErr w:type="spellStart"/>
-      <w:r>
-        <w:rPr>
-          <w:rFonts w:ascii="Times New Roman" w:hAnsi="Times New Roman" w:cs="Times New Roman"/>
-          <w:b/>
-          <w:bCs/>
-          <w:color w:val="000000"/>
-          <w:sz w:val="24"/>
-          <w:szCs w:val="24"/>
-        </w:rPr>
-        <w:t>Mannuel</w:t>
-      </w:r>
-      <w:proofErr w:type="spellEnd"/>
+        <w:t>Bryan Yehuda Mannuel</w:t>
+      </w:r>
     </w:p>
     <w:p>
       <w:pPr>
@@ -8018,25 +7962,7 @@
           <w:szCs w:val="24"/>
         </w:rPr>
         <w:tab/>
-        <w:t xml:space="preserve">: Bryan Yehuda </w:t>
-      </w:r>
-      <w:proofErr w:type="spellStart"/>
-      <w:r>
-        <w:rPr>
-          <w:rFonts w:ascii="Times New Roman" w:hAnsi="Times New Roman" w:cs="Times New Roman"/>
-          <w:sz w:val="24"/>
-          <w:szCs w:val="24"/>
-        </w:rPr>
-        <w:t>Mannuel</w:t>
-      </w:r>
-      <w:proofErr w:type="spellEnd"/>
-      <w:r>
-        <w:rPr>
-          <w:rFonts w:ascii="Times New Roman" w:hAnsi="Times New Roman" w:cs="Times New Roman"/>
-          <w:sz w:val="24"/>
-          <w:szCs w:val="24"/>
-        </w:rPr>
-        <w:t xml:space="preserve"> / 05311940000021</w:t>
+        <w:t>: Bryan Yehuda Mannuel / 05311940000021</w:t>
       </w:r>
     </w:p>
     <w:p>
@@ -9324,19 +9250,8 @@
           <w:szCs w:val="24"/>
         </w:rPr>
         <w:tab/>
-        <w:t xml:space="preserve">Bryan Yehuda </w:t>
-      </w:r>
-      <w:proofErr w:type="spellStart"/>
-      <w:r>
-        <w:rPr>
-          <w:rFonts w:ascii="Times New Roman" w:hAnsi="Times New Roman" w:cs="Times New Roman"/>
-          <w:color w:val="000000"/>
-          <w:sz w:val="24"/>
-          <w:szCs w:val="24"/>
-        </w:rPr>
-        <w:t>Mannuel</w:t>
-      </w:r>
-      <w:proofErr w:type="spellEnd"/>
+        <w:t>Bryan Yehuda Mannuel</w:t>
+      </w:r>
       <w:r>
         <w:rPr>
           <w:rFonts w:ascii="Times New Roman" w:hAnsi="Times New Roman" w:cs="Times New Roman"/>
@@ -9909,25 +9824,7 @@
           <w:szCs w:val="24"/>
         </w:rPr>
         <w:tab/>
-        <w:t xml:space="preserve">: Bryan Yehuda </w:t>
-      </w:r>
-      <w:proofErr w:type="spellStart"/>
-      <w:r>
-        <w:rPr>
-          <w:rFonts w:ascii="Times New Roman" w:hAnsi="Times New Roman" w:cs="Times New Roman"/>
-          <w:sz w:val="24"/>
-          <w:szCs w:val="24"/>
-        </w:rPr>
-        <w:t>Mannuel</w:t>
-      </w:r>
-      <w:proofErr w:type="spellEnd"/>
-      <w:r>
-        <w:rPr>
-          <w:rFonts w:ascii="Times New Roman" w:hAnsi="Times New Roman" w:cs="Times New Roman"/>
-          <w:sz w:val="24"/>
-          <w:szCs w:val="24"/>
-        </w:rPr>
-        <w:t xml:space="preserve"> / 05311940000021</w:t>
+        <w:t>: Bryan Yehuda Mannuel / 05311940000021</w:t>
       </w:r>
     </w:p>
     <w:p>
@@ -10610,19 +10507,8 @@
           <w:szCs w:val="24"/>
         </w:rPr>
         <w:tab/>
-        <w:t xml:space="preserve">Bryan Yehuda </w:t>
-      </w:r>
-      <w:proofErr w:type="spellStart"/>
-      <w:r>
-        <w:rPr>
-          <w:rFonts w:ascii="Times New Roman" w:hAnsi="Times New Roman" w:cs="Times New Roman"/>
-          <w:color w:val="000000"/>
-          <w:sz w:val="24"/>
-          <w:szCs w:val="24"/>
-        </w:rPr>
-        <w:t>Mannuel</w:t>
-      </w:r>
-      <w:proofErr w:type="spellEnd"/>
+        <w:t>Bryan Yehuda Mannuel</w:t>
+      </w:r>
       <w:r>
         <w:rPr>
           <w:rFonts w:ascii="Times New Roman" w:hAnsi="Times New Roman" w:cs="Times New Roman"/>
@@ -11157,25 +11043,7 @@
           <w:szCs w:val="24"/>
         </w:rPr>
         <w:tab/>
-        <w:t xml:space="preserve">: Bryan Yehuda </w:t>
-      </w:r>
-      <w:proofErr w:type="spellStart"/>
-      <w:r>
-        <w:rPr>
-          <w:rFonts w:ascii="Times New Roman" w:hAnsi="Times New Roman" w:cs="Times New Roman"/>
-          <w:sz w:val="24"/>
-          <w:szCs w:val="24"/>
-        </w:rPr>
-        <w:t>Mannuel</w:t>
-      </w:r>
-      <w:proofErr w:type="spellEnd"/>
-      <w:r>
-        <w:rPr>
-          <w:rFonts w:ascii="Times New Roman" w:hAnsi="Times New Roman" w:cs="Times New Roman"/>
-          <w:sz w:val="24"/>
-          <w:szCs w:val="24"/>
-        </w:rPr>
-        <w:t xml:space="preserve"> / 05311940000021</w:t>
+        <w:t>: Bryan Yehuda Mannuel / 05311940000021</w:t>
       </w:r>
     </w:p>
     <w:p>
@@ -13627,25 +13495,7 @@
           <w:szCs w:val="24"/>
         </w:rPr>
         <w:tab/>
-        <w:t xml:space="preserve">: Bryan Yehuda </w:t>
-      </w:r>
-      <w:proofErr w:type="spellStart"/>
-      <w:r>
-        <w:rPr>
-          <w:rFonts w:ascii="Times New Roman" w:hAnsi="Times New Roman" w:cs="Times New Roman"/>
-          <w:sz w:val="24"/>
-          <w:szCs w:val="24"/>
-        </w:rPr>
-        <w:t>Mannuel</w:t>
-      </w:r>
-      <w:proofErr w:type="spellEnd"/>
-      <w:r>
-        <w:rPr>
-          <w:rFonts w:ascii="Times New Roman" w:hAnsi="Times New Roman" w:cs="Times New Roman"/>
-          <w:sz w:val="24"/>
-          <w:szCs w:val="24"/>
-        </w:rPr>
-        <w:t xml:space="preserve"> / 05311940000021</w:t>
+        <w:t>: Bryan Yehuda Mannuel / 05311940000021</w:t>
       </w:r>
     </w:p>
     <w:p>
@@ -18786,27 +18636,7 @@
           <w:sz w:val="24"/>
           <w:szCs w:val="24"/>
         </w:rPr>
-        <w:t xml:space="preserve">, Brendan Timothy </w:t>
-      </w:r>
-      <w:proofErr w:type="spellStart"/>
-      <w:r>
-        <w:rPr>
-          <w:rFonts w:ascii="Times New Roman" w:hAnsi="Times New Roman" w:cs="Times New Roman"/>
-          <w:color w:val="000000"/>
-          <w:sz w:val="24"/>
-          <w:szCs w:val="24"/>
-        </w:rPr>
-        <w:t>Mannuel</w:t>
-      </w:r>
-      <w:proofErr w:type="spellEnd"/>
-      <w:r>
-        <w:rPr>
-          <w:rFonts w:ascii="Times New Roman" w:hAnsi="Times New Roman" w:cs="Times New Roman"/>
-          <w:color w:val="000000"/>
-          <w:sz w:val="24"/>
-          <w:szCs w:val="24"/>
-        </w:rPr>
-        <w:t xml:space="preserve"> yang </w:t>
+        <w:t xml:space="preserve">, Brendan Timothy Mannuel yang </w:t>
       </w:r>
       <w:proofErr w:type="spellStart"/>
       <w:r>
@@ -21076,19 +20906,8 @@
           <w:sz w:val="24"/>
           <w:szCs w:val="24"/>
         </w:rPr>
-        <w:t xml:space="preserve">Bryan Yehuda </w:t>
-      </w:r>
-      <w:proofErr w:type="spellStart"/>
-      <w:r>
-        <w:rPr>
-          <w:rFonts w:ascii="Times New Roman" w:hAnsi="Times New Roman" w:cs="Times New Roman"/>
-          <w:color w:val="000000"/>
-          <w:sz w:val="24"/>
-          <w:szCs w:val="24"/>
-        </w:rPr>
-        <w:t>Mannuel</w:t>
-      </w:r>
-      <w:proofErr w:type="spellEnd"/>
+        <w:t>Bryan Yehuda Mannuel</w:t>
+      </w:r>
     </w:p>
     <w:p>
       <w:pPr>

</xml_diff>